<commit_message>
Write up sched + assignment handouts
</commit_message>
<xml_diff>
--- a/Assignments/CS536-A1-F23.docx
+++ b/Assignments/CS536-A1-F23.docx
@@ -273,20 +273,18 @@
     </w:p>
     <w:p>
       <w:r>
-        <w:t xml:space="preserve">This assignment will also get you used to the basic structure of assignments in this course. Most of the assignments are divided into a programming part, which is </w:t>
-      </w:r>
-      <w:proofErr w:type="spellStart"/>
-      <w:r>
-        <w:t>autograded</w:t>
-      </w:r>
-      <w:proofErr w:type="spellEnd"/>
-      <w:r>
-        <w:t>, and a written part, which is evaluated by your peers. The written problems are graded by effort: full credit is given for each problem where an honest effort is made. However, students are expected to take all problems seriously and to keep in mind that your fellow students will read your work: write the kind of answers you would want to read.</w:t>
-      </w:r>
-    </w:p>
-    <w:p>
-      <w:r>
-        <w:t>This assignment is worth 100 points. 75 points are for the programming part and 25 points for the written part. Your grade for the programming part is  75 * the fraction of test cases that pass. Your grade for the written part is 25 * the fraction of problems for which you submit an honest attempt at a solution.</w:t>
+        <w:t>This assignment will also get you used to the basic structure of assignments in this course. Most of the assignments are divided into a programming part, which is autograded, and a written part, which is evaluated by your peers. The written problems are graded by effort: full credit is given for each problem where an honest effort is made. However, students are expected to take all problems seriously and to keep in mind that your fellow students will read your work: write the kind of answers you would want to read.</w:t>
+      </w:r>
+    </w:p>
+    <w:p>
+      <w:r>
+        <w:t xml:space="preserve">This assignment is worth 100 points. 75 points are for the programming part and 25 points for the written part. </w:t>
+      </w:r>
+      <w:r>
+        <w:t>Your grade for the programming part is the sum of scores for each passing test case</w:t>
+      </w:r>
+      <w:r>
+        <w:t>. Your grade for the written part is 25 * the fraction of problems for which you submit an honest attempt at a solution.</w:t>
       </w:r>
     </w:p>
     <w:p>
@@ -334,15 +332,7 @@
     </w:p>
     <w:p>
       <w:r>
-        <w:t xml:space="preserve">If you do not have </w:t>
-      </w:r>
-      <w:proofErr w:type="spellStart"/>
-      <w:r>
-        <w:t>VSCode</w:t>
-      </w:r>
-      <w:proofErr w:type="spellEnd"/>
-      <w:r>
-        <w:t xml:space="preserve"> installed, install it from </w:t>
+        <w:t xml:space="preserve">If you do not have VSCode installed, install it from </w:t>
       </w:r>
       <w:hyperlink r:id="rId8" w:history="1">
         <w:r>
@@ -364,15 +354,7 @@
         <w:t>both</w:t>
       </w:r>
       <w:r>
-        <w:t xml:space="preserve"> Rust and the rust-visualizer extension for </w:t>
-      </w:r>
-      <w:proofErr w:type="spellStart"/>
-      <w:r>
-        <w:t>VSCode</w:t>
-      </w:r>
-      <w:proofErr w:type="spellEnd"/>
-      <w:r>
-        <w:t>, which adds support for Rust.</w:t>
+        <w:t xml:space="preserve"> Rust and the rust-visualizer extension for VSCode, which adds support for Rust.</w:t>
       </w:r>
     </w:p>
     <w:p>
@@ -476,6 +458,11 @@
     </w:p>
     <w:p>
       <w:r>
+        <w:t>Your grade for this assignment will be assigned based on completion. In the next assignment, you will peer-review your classmates’ answers to these questions and they will review yours. You are expected to write answers of the same quality you would want to receive.</w:t>
+      </w:r>
+    </w:p>
+    <w:p>
+      <w:r>
         <w:t>10pts In 2-4 sentences, summarize your personal learning objectives for this course.</w:t>
       </w:r>
       <w:r>
@@ -517,6 +504,149 @@
         <w:pStyle w:val="Heading2"/>
       </w:pPr>
       <w:r>
+        <w:t xml:space="preserve">Preview of Peer </w:t>
+      </w:r>
+      <w:r>
+        <w:t>Ass</w:t>
+      </w:r>
+      <w:r>
+        <w:t>essment</w:t>
+      </w:r>
+    </w:p>
+    <w:p>
+      <w:r>
+        <w:t xml:space="preserve">In future assignments, you will assess each other’s words by assigning “badges” from the following list, and then elaborating on them. </w:t>
+      </w:r>
+      <w:r>
+        <w:rPr>
+          <w:b/>
+          <w:bCs/>
+        </w:rPr>
+        <w:t>Badging</w:t>
+      </w:r>
+      <w:r>
+        <w:t xml:space="preserve"> is an establish peer-assessment technique whose goals are to (1) encourage constructive and largely positive comments while (2) promoting quality of feedback by giving you clear instructions about what your feedback to each other should look like. You should review these badges now, because they reflect the values of the course, on which your classmates will assess you.</w:t>
+      </w:r>
+    </w:p>
+    <w:p>
+      <w:pPr>
+        <w:pStyle w:val="ListParagraph"/>
+        <w:numPr>
+          <w:ilvl w:val="0"/>
+          <w:numId w:val="11"/>
+        </w:numPr>
+      </w:pPr>
+      <w:r>
+        <w:t>“Incomplete” The work is not complete enough to provide quality feedback</w:t>
+      </w:r>
+    </w:p>
+    <w:p>
+      <w:pPr>
+        <w:pStyle w:val="ListParagraph"/>
+        <w:numPr>
+          <w:ilvl w:val="0"/>
+          <w:numId w:val="11"/>
+        </w:numPr>
+      </w:pPr>
+      <w:r>
+        <w:t>“Abstract” The work is detailed enough to provide feedback, but still relatively high level</w:t>
+      </w:r>
+    </w:p>
+    <w:p>
+      <w:pPr>
+        <w:pStyle w:val="ListParagraph"/>
+        <w:numPr>
+          <w:ilvl w:val="0"/>
+          <w:numId w:val="11"/>
+        </w:numPr>
+      </w:pPr>
+      <w:r>
+        <w:lastRenderedPageBreak/>
+        <w:t>“Self-Directed” The work shows initiative in setting one’s own direction. An example would be setting a learning objective outside the ones proposed in the syllabus</w:t>
+      </w:r>
+    </w:p>
+    <w:p>
+      <w:pPr>
+        <w:pStyle w:val="ListParagraph"/>
+        <w:numPr>
+          <w:ilvl w:val="0"/>
+          <w:numId w:val="11"/>
+        </w:numPr>
+      </w:pPr>
+      <w:r>
+        <w:t>“Concise” The work makes efficient use of space to express itself.</w:t>
+      </w:r>
+    </w:p>
+    <w:p>
+      <w:pPr>
+        <w:pStyle w:val="ListParagraph"/>
+        <w:numPr>
+          <w:ilvl w:val="0"/>
+          <w:numId w:val="11"/>
+        </w:numPr>
+      </w:pPr>
+      <w:r>
+        <w:t>“Thorough” The work makes sure to cover every perspective and provide necessary detail</w:t>
+      </w:r>
+    </w:p>
+    <w:p>
+      <w:pPr>
+        <w:pStyle w:val="ListParagraph"/>
+        <w:numPr>
+          <w:ilvl w:val="0"/>
+          <w:numId w:val="11"/>
+        </w:numPr>
+      </w:pPr>
+      <w:r>
+        <w:t>“Experienced” Your classmate shows substantial preparation for the course</w:t>
+      </w:r>
+    </w:p>
+    <w:p>
+      <w:pPr>
+        <w:pStyle w:val="ListParagraph"/>
+        <w:numPr>
+          <w:ilvl w:val="0"/>
+          <w:numId w:val="11"/>
+        </w:numPr>
+      </w:pPr>
+      <w:r>
+        <w:t>“Enthusiastic” Your classmate shows excitement for the topic</w:t>
+      </w:r>
+    </w:p>
+    <w:p>
+      <w:pPr>
+        <w:pStyle w:val="ListParagraph"/>
+        <w:numPr>
+          <w:ilvl w:val="0"/>
+          <w:numId w:val="11"/>
+        </w:numPr>
+      </w:pPr>
+      <w:r>
+        <w:t>“Growth-Minded” Your classmate shows openness to learning topics they don’t yet know</w:t>
+      </w:r>
+    </w:p>
+    <w:p>
+      <w:pPr>
+        <w:pStyle w:val="ListParagraph"/>
+        <w:numPr>
+          <w:ilvl w:val="0"/>
+          <w:numId w:val="11"/>
+        </w:numPr>
+      </w:pPr>
+      <w:r>
+        <w:t>“Growth Mindset Encouraged” You encourage your classmate to give themselves a chance learning topics they don’t yet know</w:t>
+      </w:r>
+    </w:p>
+    <w:p>
+      <w:pPr>
+        <w:pStyle w:val="Heading2"/>
+      </w:pPr>
+    </w:p>
+    <w:p>
+      <w:pPr>
+        <w:pStyle w:val="Heading2"/>
+      </w:pPr>
+      <w:r>
         <w:t>Submission</w:t>
       </w:r>
     </w:p>
@@ -528,15 +658,7 @@
         <w:t>Canvas</w:t>
       </w:r>
       <w:r>
-        <w:t xml:space="preserve">. </w:t>
-      </w:r>
-      <w:proofErr w:type="spellStart"/>
-      <w:r>
-        <w:t>Gradescope</w:t>
-      </w:r>
-      <w:proofErr w:type="spellEnd"/>
-      <w:r>
-        <w:t xml:space="preserve"> will give you an automatic grade </w:t>
+        <w:t xml:space="preserve">. Gradescope will give you an automatic grade </w:t>
       </w:r>
       <w:r>
         <w:t xml:space="preserve">for the programming portion </w:t>
@@ -702,6 +824,119 @@
     </w:lvl>
   </w:abstractNum>
   <w:abstractNum w:abstractNumId="1" w15:restartNumberingAfterBreak="0">
+    <w:nsid w:val="23430485"/>
+    <w:multiLevelType w:val="hybridMultilevel"/>
+    <w:tmpl w:val="30EE7720"/>
+    <w:lvl w:ilvl="0" w:tplc="0130C8E4">
+      <w:start w:val="1"/>
+      <w:numFmt w:val="bullet"/>
+      <w:lvlText w:val="-"/>
+      <w:lvlJc w:val="left"/>
+      <w:pPr>
+        <w:ind w:left="720" w:hanging="360"/>
+      </w:pPr>
+      <w:rPr>
+        <w:rFonts w:ascii="Calibri" w:eastAsiaTheme="minorHAnsi" w:hAnsi="Calibri" w:cs="Calibri" w:hint="default"/>
+      </w:rPr>
+    </w:lvl>
+    <w:lvl w:ilvl="1" w:tplc="04090003" w:tentative="1">
+      <w:start w:val="1"/>
+      <w:numFmt w:val="bullet"/>
+      <w:lvlText w:val="o"/>
+      <w:lvlJc w:val="left"/>
+      <w:pPr>
+        <w:ind w:left="1440" w:hanging="360"/>
+      </w:pPr>
+      <w:rPr>
+        <w:rFonts w:ascii="Courier New" w:hAnsi="Courier New" w:cs="Courier New" w:hint="default"/>
+      </w:rPr>
+    </w:lvl>
+    <w:lvl w:ilvl="2" w:tplc="04090005" w:tentative="1">
+      <w:start w:val="1"/>
+      <w:numFmt w:val="bullet"/>
+      <w:lvlText w:val=""/>
+      <w:lvlJc w:val="left"/>
+      <w:pPr>
+        <w:ind w:left="2160" w:hanging="360"/>
+      </w:pPr>
+      <w:rPr>
+        <w:rFonts w:ascii="Wingdings" w:hAnsi="Wingdings" w:hint="default"/>
+      </w:rPr>
+    </w:lvl>
+    <w:lvl w:ilvl="3" w:tplc="04090001" w:tentative="1">
+      <w:start w:val="1"/>
+      <w:numFmt w:val="bullet"/>
+      <w:lvlText w:val=""/>
+      <w:lvlJc w:val="left"/>
+      <w:pPr>
+        <w:ind w:left="2880" w:hanging="360"/>
+      </w:pPr>
+      <w:rPr>
+        <w:rFonts w:ascii="Symbol" w:hAnsi="Symbol" w:hint="default"/>
+      </w:rPr>
+    </w:lvl>
+    <w:lvl w:ilvl="4" w:tplc="04090003" w:tentative="1">
+      <w:start w:val="1"/>
+      <w:numFmt w:val="bullet"/>
+      <w:lvlText w:val="o"/>
+      <w:lvlJc w:val="left"/>
+      <w:pPr>
+        <w:ind w:left="3600" w:hanging="360"/>
+      </w:pPr>
+      <w:rPr>
+        <w:rFonts w:ascii="Courier New" w:hAnsi="Courier New" w:cs="Courier New" w:hint="default"/>
+      </w:rPr>
+    </w:lvl>
+    <w:lvl w:ilvl="5" w:tplc="04090005" w:tentative="1">
+      <w:start w:val="1"/>
+      <w:numFmt w:val="bullet"/>
+      <w:lvlText w:val=""/>
+      <w:lvlJc w:val="left"/>
+      <w:pPr>
+        <w:ind w:left="4320" w:hanging="360"/>
+      </w:pPr>
+      <w:rPr>
+        <w:rFonts w:ascii="Wingdings" w:hAnsi="Wingdings" w:hint="default"/>
+      </w:rPr>
+    </w:lvl>
+    <w:lvl w:ilvl="6" w:tplc="04090001" w:tentative="1">
+      <w:start w:val="1"/>
+      <w:numFmt w:val="bullet"/>
+      <w:lvlText w:val=""/>
+      <w:lvlJc w:val="left"/>
+      <w:pPr>
+        <w:ind w:left="5040" w:hanging="360"/>
+      </w:pPr>
+      <w:rPr>
+        <w:rFonts w:ascii="Symbol" w:hAnsi="Symbol" w:hint="default"/>
+      </w:rPr>
+    </w:lvl>
+    <w:lvl w:ilvl="7" w:tplc="04090003" w:tentative="1">
+      <w:start w:val="1"/>
+      <w:numFmt w:val="bullet"/>
+      <w:lvlText w:val="o"/>
+      <w:lvlJc w:val="left"/>
+      <w:pPr>
+        <w:ind w:left="5760" w:hanging="360"/>
+      </w:pPr>
+      <w:rPr>
+        <w:rFonts w:ascii="Courier New" w:hAnsi="Courier New" w:cs="Courier New" w:hint="default"/>
+      </w:rPr>
+    </w:lvl>
+    <w:lvl w:ilvl="8" w:tplc="04090005" w:tentative="1">
+      <w:start w:val="1"/>
+      <w:numFmt w:val="bullet"/>
+      <w:lvlText w:val=""/>
+      <w:lvlJc w:val="left"/>
+      <w:pPr>
+        <w:ind w:left="6480" w:hanging="360"/>
+      </w:pPr>
+      <w:rPr>
+        <w:rFonts w:ascii="Wingdings" w:hAnsi="Wingdings" w:hint="default"/>
+      </w:rPr>
+    </w:lvl>
+  </w:abstractNum>
+  <w:abstractNum w:abstractNumId="2" w15:restartNumberingAfterBreak="0">
     <w:nsid w:val="26454C11"/>
     <w:multiLevelType w:val="hybridMultilevel"/>
     <w:tmpl w:val="B90696BE"/>
@@ -787,7 +1022,7 @@
       </w:pPr>
     </w:lvl>
   </w:abstractNum>
-  <w:abstractNum w:abstractNumId="2" w15:restartNumberingAfterBreak="0">
+  <w:abstractNum w:abstractNumId="3" w15:restartNumberingAfterBreak="0">
     <w:nsid w:val="2F8671EB"/>
     <w:multiLevelType w:val="hybridMultilevel"/>
     <w:tmpl w:val="530A072C"/>
@@ -876,7 +1111,7 @@
       </w:pPr>
     </w:lvl>
   </w:abstractNum>
-  <w:abstractNum w:abstractNumId="3" w15:restartNumberingAfterBreak="0">
+  <w:abstractNum w:abstractNumId="4" w15:restartNumberingAfterBreak="0">
     <w:nsid w:val="37155E59"/>
     <w:multiLevelType w:val="hybridMultilevel"/>
     <w:tmpl w:val="94A04298"/>
@@ -962,7 +1197,7 @@
       </w:pPr>
     </w:lvl>
   </w:abstractNum>
-  <w:abstractNum w:abstractNumId="4" w15:restartNumberingAfterBreak="0">
+  <w:abstractNum w:abstractNumId="5" w15:restartNumberingAfterBreak="0">
     <w:nsid w:val="39C908D7"/>
     <w:multiLevelType w:val="hybridMultilevel"/>
     <w:tmpl w:val="84CCE42A"/>
@@ -1048,7 +1283,7 @@
       </w:pPr>
     </w:lvl>
   </w:abstractNum>
-  <w:abstractNum w:abstractNumId="5" w15:restartNumberingAfterBreak="0">
+  <w:abstractNum w:abstractNumId="6" w15:restartNumberingAfterBreak="0">
     <w:nsid w:val="3C844ABC"/>
     <w:multiLevelType w:val="hybridMultilevel"/>
     <w:tmpl w:val="9C40D8A8"/>
@@ -1161,7 +1396,7 @@
       </w:rPr>
     </w:lvl>
   </w:abstractNum>
-  <w:abstractNum w:abstractNumId="6" w15:restartNumberingAfterBreak="0">
+  <w:abstractNum w:abstractNumId="7" w15:restartNumberingAfterBreak="0">
     <w:nsid w:val="3F9A46BE"/>
     <w:multiLevelType w:val="hybridMultilevel"/>
     <w:tmpl w:val="22A69B5C"/>
@@ -1253,7 +1488,7 @@
       </w:pPr>
     </w:lvl>
   </w:abstractNum>
-  <w:abstractNum w:abstractNumId="7" w15:restartNumberingAfterBreak="0">
+  <w:abstractNum w:abstractNumId="8" w15:restartNumberingAfterBreak="0">
     <w:nsid w:val="4D81196B"/>
     <w:multiLevelType w:val="hybridMultilevel"/>
     <w:tmpl w:val="94A04298"/>
@@ -1339,7 +1574,7 @@
       </w:pPr>
     </w:lvl>
   </w:abstractNum>
-  <w:abstractNum w:abstractNumId="8" w15:restartNumberingAfterBreak="0">
+  <w:abstractNum w:abstractNumId="9" w15:restartNumberingAfterBreak="0">
     <w:nsid w:val="59060A72"/>
     <w:multiLevelType w:val="hybridMultilevel"/>
     <w:tmpl w:val="C8E47634"/>
@@ -1452,7 +1687,7 @@
       </w:rPr>
     </w:lvl>
   </w:abstractNum>
-  <w:abstractNum w:abstractNumId="9" w15:restartNumberingAfterBreak="0">
+  <w:abstractNum w:abstractNumId="10" w15:restartNumberingAfterBreak="0">
     <w:nsid w:val="79E05C22"/>
     <w:multiLevelType w:val="hybridMultilevel"/>
     <w:tmpl w:val="B6A0BC3C"/>
@@ -1566,34 +1801,37 @@
     </w:lvl>
   </w:abstractNum>
   <w:num w:numId="1" w16cid:durableId="1041786514">
-    <w:abstractNumId w:val="7"/>
+    <w:abstractNumId w:val="8"/>
   </w:num>
   <w:num w:numId="2" w16cid:durableId="1803619648">
     <w:abstractNumId w:val="0"/>
   </w:num>
   <w:num w:numId="3" w16cid:durableId="516584373">
-    <w:abstractNumId w:val="1"/>
+    <w:abstractNumId w:val="2"/>
   </w:num>
   <w:num w:numId="4" w16cid:durableId="1201817345">
+    <w:abstractNumId w:val="6"/>
+  </w:num>
+  <w:num w:numId="5" w16cid:durableId="1292252540">
     <w:abstractNumId w:val="5"/>
   </w:num>
-  <w:num w:numId="5" w16cid:durableId="1292252540">
+  <w:num w:numId="6" w16cid:durableId="112333378">
+    <w:abstractNumId w:val="3"/>
+  </w:num>
+  <w:num w:numId="7" w16cid:durableId="2107578562">
+    <w:abstractNumId w:val="7"/>
+  </w:num>
+  <w:num w:numId="8" w16cid:durableId="1496847381">
+    <w:abstractNumId w:val="10"/>
+  </w:num>
+  <w:num w:numId="9" w16cid:durableId="1097097237">
     <w:abstractNumId w:val="4"/>
   </w:num>
-  <w:num w:numId="6" w16cid:durableId="112333378">
-    <w:abstractNumId w:val="2"/>
-  </w:num>
-  <w:num w:numId="7" w16cid:durableId="2107578562">
-    <w:abstractNumId w:val="6"/>
-  </w:num>
-  <w:num w:numId="8" w16cid:durableId="1496847381">
+  <w:num w:numId="10" w16cid:durableId="1187796606">
     <w:abstractNumId w:val="9"/>
   </w:num>
-  <w:num w:numId="9" w16cid:durableId="1097097237">
-    <w:abstractNumId w:val="3"/>
-  </w:num>
-  <w:num w:numId="10" w16cid:durableId="1187796606">
-    <w:abstractNumId w:val="8"/>
+  <w:num w:numId="11" w16cid:durableId="1634601079">
+    <w:abstractNumId w:val="1"/>
   </w:num>
 </w:numbering>
 </file>

</xml_diff>